<commit_message>
Añadiendo instalacion y configuracion de Airbyte
</commit_message>
<xml_diff>
--- a/Documentación - DBT y AirByte.docx
+++ b/Documentación - DBT y AirByte.docx
@@ -1209,18 +1209,7 @@
         <w:br/>
         <w:t xml:space="preserve">pip show dbt-postgres -&gt; Para ver informacion sobre ese paquete</w:t>
         <w:br/>
-        <w:t xml:space="preserve">pip show dbt-core -&gt;</w:t>
-      </w:r>
-      <w:r>
-        <w:rPr>
-          <w:rFonts w:ascii="Calibri" w:hAnsi="Calibri" w:cs="Calibri" w:eastAsia="Calibri"/>
-          <w:color w:val="auto"/>
-          <w:spacing w:val="0"/>
-          <w:position w:val="0"/>
-          <w:sz w:val="28"/>
-          <w:shd w:fill="auto" w:val="clear"/>
-        </w:rPr>
-        <w:t xml:space="preserve">Para ver informacion sobre ese paquete</w:t>
+        <w:t xml:space="preserve">pip show dbt-core -&gt;Para ver informacion sobre ese paquete</w:t>
       </w:r>
     </w:p>
     <w:p>
@@ -1788,6 +1777,1009 @@
         </w:rPr>
         <w:t xml:space="preserve">La diferencias de los planes esta</w:t>
       </w:r>
+    </w:p>
+    <w:p>
+      <w:pPr>
+        <w:spacing w:before="0" w:after="160" w:line="259"/>
+        <w:ind w:right="0" w:left="0" w:firstLine="0"/>
+        <w:jc w:val="left"/>
+        <w:rPr>
+          <w:rFonts w:ascii="Calibri" w:hAnsi="Calibri" w:cs="Calibri" w:eastAsia="Calibri"/>
+          <w:color w:val="auto"/>
+          <w:spacing w:val="0"/>
+          <w:position w:val="0"/>
+          <w:sz w:val="28"/>
+          <w:shd w:fill="auto" w:val="clear"/>
+        </w:rPr>
+      </w:pPr>
+    </w:p>
+    <w:p>
+      <w:pPr>
+        <w:spacing w:before="0" w:after="160" w:line="259"/>
+        <w:ind w:right="0" w:left="0" w:firstLine="0"/>
+        <w:jc w:val="left"/>
+        <w:rPr>
+          <w:rFonts w:ascii="Calibri" w:hAnsi="Calibri" w:cs="Calibri" w:eastAsia="Calibri"/>
+          <w:b/>
+          <w:color w:val="auto"/>
+          <w:spacing w:val="0"/>
+          <w:position w:val="0"/>
+          <w:sz w:val="52"/>
+          <w:shd w:fill="auto" w:val="clear"/>
+        </w:rPr>
+      </w:pPr>
+      <w:r>
+        <w:rPr>
+          <w:rFonts w:ascii="Calibri" w:hAnsi="Calibri" w:cs="Calibri" w:eastAsia="Calibri"/>
+          <w:b/>
+          <w:color w:val="auto"/>
+          <w:spacing w:val="0"/>
+          <w:position w:val="0"/>
+          <w:sz w:val="52"/>
+          <w:shd w:fill="auto" w:val="clear"/>
+        </w:rPr>
+        <w:t xml:space="preserve">INSTALACIÓN AIRBYTE</w:t>
+      </w:r>
+    </w:p>
+    <w:p>
+      <w:pPr>
+        <w:spacing w:before="0" w:after="160" w:line="259"/>
+        <w:ind w:right="0" w:left="0" w:firstLine="0"/>
+        <w:jc w:val="left"/>
+        <w:rPr>
+          <w:rFonts w:ascii="Calibri" w:hAnsi="Calibri" w:cs="Calibri" w:eastAsia="Calibri"/>
+          <w:color w:val="auto"/>
+          <w:spacing w:val="0"/>
+          <w:position w:val="0"/>
+          <w:sz w:val="28"/>
+          <w:shd w:fill="auto" w:val="clear"/>
+        </w:rPr>
+      </w:pPr>
+      <w:r>
+        <w:rPr>
+          <w:rFonts w:ascii="Calibri" w:hAnsi="Calibri" w:cs="Calibri" w:eastAsia="Calibri"/>
+          <w:color w:val="auto"/>
+          <w:spacing w:val="0"/>
+          <w:position w:val="0"/>
+          <w:sz w:val="28"/>
+          <w:shd w:fill="auto" w:val="clear"/>
+        </w:rPr>
+        <w:t xml:space="preserve">Primero de todo va a ser instalar docker desktop, a través de su página web oficial: </w:t>
+      </w:r>
+      <w:hyperlink xmlns:r="http://schemas.openxmlformats.org/officeDocument/2006/relationships" r:id="docRId2">
+        <w:r>
+          <w:rPr>
+            <w:rFonts w:ascii="Calibri" w:hAnsi="Calibri" w:cs="Calibri" w:eastAsia="Calibri"/>
+            <w:color w:val="0000FF"/>
+            <w:spacing w:val="0"/>
+            <w:position w:val="0"/>
+            <w:sz w:val="28"/>
+            <w:u w:val="single"/>
+            <w:shd w:fill="auto" w:val="clear"/>
+          </w:rPr>
+          <w:t xml:space="preserve">https://www.docker.com/get-started/</w:t>
+        </w:r>
+      </w:hyperlink>
+    </w:p>
+    <w:p>
+      <w:pPr>
+        <w:spacing w:before="0" w:after="160" w:line="259"/>
+        <w:ind w:right="0" w:left="0" w:firstLine="0"/>
+        <w:jc w:val="left"/>
+        <w:rPr>
+          <w:rFonts w:ascii="Calibri" w:hAnsi="Calibri" w:cs="Calibri" w:eastAsia="Calibri"/>
+          <w:color w:val="auto"/>
+          <w:spacing w:val="0"/>
+          <w:position w:val="0"/>
+          <w:sz w:val="28"/>
+          <w:shd w:fill="auto" w:val="clear"/>
+        </w:rPr>
+      </w:pPr>
+      <w:r>
+        <w:rPr>
+          <w:rFonts w:ascii="Calibri" w:hAnsi="Calibri" w:cs="Calibri" w:eastAsia="Calibri"/>
+          <w:color w:val="auto"/>
+          <w:spacing w:val="0"/>
+          <w:position w:val="0"/>
+          <w:sz w:val="28"/>
+          <w:shd w:fill="auto" w:val="clear"/>
+        </w:rPr>
+        <w:t xml:space="preserve">Una vez tengamos instalado esto, vamos a proceder a instalar Airbyte, para ello iremos a su repositorio del código, ya que es un sistema de código abierto: </w:t>
+      </w:r>
+      <w:hyperlink xmlns:r="http://schemas.openxmlformats.org/officeDocument/2006/relationships" r:id="docRId3">
+        <w:r>
+          <w:rPr>
+            <w:rFonts w:ascii="Calibri" w:hAnsi="Calibri" w:cs="Calibri" w:eastAsia="Calibri"/>
+            <w:color w:val="0000FF"/>
+            <w:spacing w:val="0"/>
+            <w:position w:val="0"/>
+            <w:sz w:val="28"/>
+            <w:u w:val="single"/>
+            <w:shd w:fill="auto" w:val="clear"/>
+          </w:rPr>
+          <w:t xml:space="preserve">https://github.com/airbytehq/airbyte</w:t>
+        </w:r>
+      </w:hyperlink>
+      <w:r>
+        <w:rPr>
+          <w:rFonts w:ascii="Calibri" w:hAnsi="Calibri" w:cs="Calibri" w:eastAsia="Calibri"/>
+          <w:color w:val="auto"/>
+          <w:spacing w:val="0"/>
+          <w:position w:val="0"/>
+          <w:sz w:val="28"/>
+          <w:shd w:fill="auto" w:val="clear"/>
+        </w:rPr>
+        <w:t xml:space="preserve">. Haremos un clone de dicho repositorio en una carpeta de nuestra máquina local a través del comando "git clone </w:t>
+      </w:r>
+      <w:hyperlink xmlns:r="http://schemas.openxmlformats.org/officeDocument/2006/relationships" r:id="docRId4">
+        <w:r>
+          <w:rPr>
+            <w:rFonts w:ascii="Calibri" w:hAnsi="Calibri" w:cs="Calibri" w:eastAsia="Calibri"/>
+            <w:color w:val="0000FF"/>
+            <w:spacing w:val="0"/>
+            <w:position w:val="0"/>
+            <w:sz w:val="28"/>
+            <w:u w:val="single"/>
+            <w:shd w:fill="auto" w:val="clear"/>
+          </w:rPr>
+          <w:t xml:space="preserve">https://github.com/airbytehq/airbyte</w:t>
+        </w:r>
+      </w:hyperlink>
+      <w:r>
+        <w:rPr>
+          <w:rFonts w:ascii="Calibri" w:hAnsi="Calibri" w:cs="Calibri" w:eastAsia="Calibri"/>
+          <w:color w:val="auto"/>
+          <w:spacing w:val="0"/>
+          <w:position w:val="0"/>
+          <w:sz w:val="28"/>
+          <w:shd w:fill="auto" w:val="clear"/>
+        </w:rPr>
+        <w:t xml:space="preserve">", y a continuación ejecutaremos "docker-compose up". Esto comenzará a montar airbyte, y tardará unos minutos.</w:t>
+      </w:r>
+    </w:p>
+    <w:p>
+      <w:pPr>
+        <w:spacing w:before="0" w:after="160" w:line="259"/>
+        <w:ind w:right="0" w:left="0" w:firstLine="0"/>
+        <w:jc w:val="left"/>
+        <w:rPr>
+          <w:rFonts w:ascii="Calibri" w:hAnsi="Calibri" w:cs="Calibri" w:eastAsia="Calibri"/>
+          <w:color w:val="auto"/>
+          <w:spacing w:val="0"/>
+          <w:position w:val="0"/>
+          <w:sz w:val="28"/>
+          <w:shd w:fill="auto" w:val="clear"/>
+        </w:rPr>
+      </w:pPr>
+      <w:r>
+        <w:rPr>
+          <w:rFonts w:ascii="Calibri" w:hAnsi="Calibri" w:cs="Calibri" w:eastAsia="Calibri"/>
+          <w:color w:val="auto"/>
+          <w:spacing w:val="0"/>
+          <w:position w:val="0"/>
+          <w:sz w:val="28"/>
+          <w:shd w:fill="auto" w:val="clear"/>
+        </w:rPr>
+        <w:t xml:space="preserve">Ahora para acceder a la interfaz de la WebApp de Airbyte, iremos a nuestro Docker Desktop y desplegaremos la pestaña que dice airbyte, allí podremos ver diferentes servicios que se encuentran corriendo. El que nos interesa es el de Webapp, donde podremos ver el puerto que esta utilizando y poder abrirlo en nuestro navegador, aunque por defecto suele utilizar el 8000 (</w:t>
+      </w:r>
+      <w:hyperlink xmlns:r="http://schemas.openxmlformats.org/officeDocument/2006/relationships" r:id="docRId5">
+        <w:r>
+          <w:rPr>
+            <w:rFonts w:ascii="Calibri" w:hAnsi="Calibri" w:cs="Calibri" w:eastAsia="Calibri"/>
+            <w:color w:val="0000FF"/>
+            <w:spacing w:val="0"/>
+            <w:position w:val="0"/>
+            <w:sz w:val="28"/>
+            <w:u w:val="single"/>
+            <w:shd w:fill="auto" w:val="clear"/>
+          </w:rPr>
+          <w:t xml:space="preserve">http://localhost:8000</w:t>
+        </w:r>
+      </w:hyperlink>
+      <w:r>
+        <w:rPr>
+          <w:rFonts w:ascii="Calibri" w:hAnsi="Calibri" w:cs="Calibri" w:eastAsia="Calibri"/>
+          <w:color w:val="auto"/>
+          <w:spacing w:val="0"/>
+          <w:position w:val="0"/>
+          <w:sz w:val="28"/>
+          <w:shd w:fill="auto" w:val="clear"/>
+        </w:rPr>
+        <w:t xml:space="preserve">).</w:t>
+      </w:r>
+    </w:p>
+    <w:p>
+      <w:pPr>
+        <w:spacing w:before="0" w:after="160" w:line="259"/>
+        <w:ind w:right="0" w:left="0" w:firstLine="0"/>
+        <w:jc w:val="left"/>
+        <w:rPr>
+          <w:rFonts w:ascii="Calibri" w:hAnsi="Calibri" w:cs="Calibri" w:eastAsia="Calibri"/>
+          <w:color w:val="auto"/>
+          <w:spacing w:val="0"/>
+          <w:position w:val="0"/>
+          <w:sz w:val="28"/>
+          <w:shd w:fill="auto" w:val="clear"/>
+        </w:rPr>
+      </w:pPr>
+      <w:r>
+        <w:rPr>
+          <w:rFonts w:ascii="Calibri" w:hAnsi="Calibri" w:cs="Calibri" w:eastAsia="Calibri"/>
+          <w:color w:val="auto"/>
+          <w:spacing w:val="0"/>
+          <w:position w:val="0"/>
+          <w:sz w:val="28"/>
+          <w:shd w:fill="auto" w:val="clear"/>
+        </w:rPr>
+        <w:t xml:space="preserve">Aqui entraremos con nuestro correo y podremos ver una interfaz sencilla donde nos permite conectar una fuente y un destino, por lo que vamos a seguir los siguientes pasos:</w:t>
+      </w:r>
+    </w:p>
+    <w:p>
+      <w:pPr>
+        <w:spacing w:before="0" w:after="160" w:line="259"/>
+        <w:ind w:right="0" w:left="0" w:firstLine="0"/>
+        <w:jc w:val="left"/>
+        <w:rPr>
+          <w:rFonts w:ascii="Calibri" w:hAnsi="Calibri" w:cs="Calibri" w:eastAsia="Calibri"/>
+          <w:b/>
+          <w:color w:val="auto"/>
+          <w:spacing w:val="0"/>
+          <w:position w:val="0"/>
+          <w:sz w:val="28"/>
+          <w:shd w:fill="auto" w:val="clear"/>
+        </w:rPr>
+      </w:pPr>
+      <w:r>
+        <w:rPr>
+          <w:rFonts w:ascii="Calibri" w:hAnsi="Calibri" w:cs="Calibri" w:eastAsia="Calibri"/>
+          <w:b/>
+          <w:color w:val="auto"/>
+          <w:spacing w:val="0"/>
+          <w:position w:val="0"/>
+          <w:sz w:val="28"/>
+          <w:shd w:fill="auto" w:val="clear"/>
+        </w:rPr>
+        <w:t xml:space="preserve">- Lanzar contenedores Postgres origen y destino</w:t>
+      </w:r>
+    </w:p>
+    <w:p>
+      <w:pPr>
+        <w:spacing w:before="0" w:after="160" w:line="259"/>
+        <w:ind w:right="0" w:left="0" w:firstLine="0"/>
+        <w:jc w:val="left"/>
+        <w:rPr>
+          <w:rFonts w:ascii="Calibri" w:hAnsi="Calibri" w:cs="Calibri" w:eastAsia="Calibri"/>
+          <w:color w:val="auto"/>
+          <w:spacing w:val="0"/>
+          <w:position w:val="0"/>
+          <w:sz w:val="28"/>
+          <w:shd w:fill="auto" w:val="clear"/>
+        </w:rPr>
+      </w:pPr>
+      <w:r>
+        <w:rPr>
+          <w:rFonts w:ascii="Calibri" w:hAnsi="Calibri" w:cs="Calibri" w:eastAsia="Calibri"/>
+          <w:color w:val="auto"/>
+          <w:spacing w:val="0"/>
+          <w:position w:val="0"/>
+          <w:sz w:val="28"/>
+          <w:shd w:fill="auto" w:val="clear"/>
+        </w:rPr>
+        <w:t xml:space="preserve">Ejecutaremos los siguientes comandos:</w:t>
+      </w:r>
+    </w:p>
+    <w:p>
+      <w:pPr>
+        <w:spacing w:before="0" w:after="160" w:line="259"/>
+        <w:ind w:right="0" w:left="0" w:firstLine="0"/>
+        <w:jc w:val="left"/>
+        <w:rPr>
+          <w:rFonts w:ascii="Calibri" w:hAnsi="Calibri" w:cs="Calibri" w:eastAsia="Calibri"/>
+          <w:color w:val="auto"/>
+          <w:spacing w:val="0"/>
+          <w:position w:val="0"/>
+          <w:sz w:val="28"/>
+          <w:shd w:fill="auto" w:val="clear"/>
+        </w:rPr>
+      </w:pPr>
+      <w:r>
+        <w:rPr>
+          <w:rFonts w:ascii="Calibri" w:hAnsi="Calibri" w:cs="Calibri" w:eastAsia="Calibri"/>
+          <w:color w:val="auto"/>
+          <w:spacing w:val="0"/>
+          <w:position w:val="0"/>
+          <w:sz w:val="28"/>
+          <w:shd w:fill="auto" w:val="clear"/>
+        </w:rPr>
+        <w:t xml:space="preserve">"docker run --rm --name airbyte-source -e POSTGRES_PASSWORD=password -p 2000:5432 -d debezium/postgres:14" </w:t>
+      </w:r>
+    </w:p>
+    <w:p>
+      <w:pPr>
+        <w:spacing w:before="0" w:after="160" w:line="259"/>
+        <w:ind w:right="0" w:left="0" w:firstLine="0"/>
+        <w:jc w:val="left"/>
+        <w:rPr>
+          <w:rFonts w:ascii="Calibri" w:hAnsi="Calibri" w:cs="Calibri" w:eastAsia="Calibri"/>
+          <w:color w:val="auto"/>
+          <w:spacing w:val="0"/>
+          <w:position w:val="0"/>
+          <w:sz w:val="28"/>
+          <w:shd w:fill="auto" w:val="clear"/>
+        </w:rPr>
+      </w:pPr>
+      <w:r>
+        <w:rPr>
+          <w:rFonts w:ascii="Calibri" w:hAnsi="Calibri" w:cs="Calibri" w:eastAsia="Calibri"/>
+          <w:color w:val="auto"/>
+          <w:spacing w:val="0"/>
+          <w:position w:val="0"/>
+          <w:sz w:val="28"/>
+          <w:shd w:fill="auto" w:val="clear"/>
+        </w:rPr>
+        <w:t xml:space="preserve">Crea una fuente en el puerto 2000</w:t>
+      </w:r>
+    </w:p>
+    <w:p>
+      <w:pPr>
+        <w:spacing w:before="0" w:after="160" w:line="259"/>
+        <w:ind w:right="0" w:left="0" w:firstLine="0"/>
+        <w:jc w:val="left"/>
+        <w:rPr>
+          <w:rFonts w:ascii="Calibri" w:hAnsi="Calibri" w:cs="Calibri" w:eastAsia="Calibri"/>
+          <w:color w:val="auto"/>
+          <w:spacing w:val="0"/>
+          <w:position w:val="0"/>
+          <w:sz w:val="28"/>
+          <w:shd w:fill="auto" w:val="clear"/>
+        </w:rPr>
+      </w:pPr>
+      <w:r>
+        <w:rPr>
+          <w:rFonts w:ascii="Calibri" w:hAnsi="Calibri" w:cs="Calibri" w:eastAsia="Calibri"/>
+          <w:color w:val="auto"/>
+          <w:spacing w:val="0"/>
+          <w:position w:val="0"/>
+          <w:sz w:val="28"/>
+          <w:shd w:fill="auto" w:val="clear"/>
+        </w:rPr>
+        <w:t xml:space="preserve">"docker run --rm --name airbyte-destination -e POSTGRES_PASSWORD=password -p 3000:5432 -d debezium/postgres:14"</w:t>
+      </w:r>
+    </w:p>
+    <w:p>
+      <w:pPr>
+        <w:spacing w:before="0" w:after="160" w:line="259"/>
+        <w:ind w:right="0" w:left="0" w:firstLine="0"/>
+        <w:jc w:val="left"/>
+        <w:rPr>
+          <w:rFonts w:ascii="Calibri" w:hAnsi="Calibri" w:cs="Calibri" w:eastAsia="Calibri"/>
+          <w:color w:val="auto"/>
+          <w:spacing w:val="0"/>
+          <w:position w:val="0"/>
+          <w:sz w:val="28"/>
+          <w:shd w:fill="auto" w:val="clear"/>
+        </w:rPr>
+      </w:pPr>
+      <w:r>
+        <w:rPr>
+          <w:rFonts w:ascii="Calibri" w:hAnsi="Calibri" w:cs="Calibri" w:eastAsia="Calibri"/>
+          <w:color w:val="auto"/>
+          <w:spacing w:val="0"/>
+          <w:position w:val="0"/>
+          <w:sz w:val="28"/>
+          <w:shd w:fill="auto" w:val="clear"/>
+        </w:rPr>
+        <w:t xml:space="preserve">Crea un destino en el puerto 3000</w:t>
+      </w:r>
+    </w:p>
+    <w:p>
+      <w:pPr>
+        <w:spacing w:before="0" w:after="160" w:line="259"/>
+        <w:ind w:right="0" w:left="0" w:firstLine="0"/>
+        <w:jc w:val="left"/>
+        <w:rPr>
+          <w:rFonts w:ascii="Calibri" w:hAnsi="Calibri" w:cs="Calibri" w:eastAsia="Calibri"/>
+          <w:b/>
+          <w:color w:val="auto"/>
+          <w:spacing w:val="0"/>
+          <w:position w:val="0"/>
+          <w:sz w:val="28"/>
+          <w:shd w:fill="auto" w:val="clear"/>
+        </w:rPr>
+      </w:pPr>
+      <w:r>
+        <w:rPr>
+          <w:rFonts w:ascii="Calibri" w:hAnsi="Calibri" w:cs="Calibri" w:eastAsia="Calibri"/>
+          <w:b/>
+          <w:color w:val="auto"/>
+          <w:spacing w:val="0"/>
+          <w:position w:val="0"/>
+          <w:sz w:val="28"/>
+          <w:shd w:fill="auto" w:val="clear"/>
+        </w:rPr>
+        <w:t xml:space="preserve">- Crear tabla</w:t>
+      </w:r>
+    </w:p>
+    <w:p>
+      <w:pPr>
+        <w:spacing w:before="0" w:after="160" w:line="259"/>
+        <w:ind w:right="0" w:left="0" w:firstLine="0"/>
+        <w:jc w:val="left"/>
+        <w:rPr>
+          <w:rFonts w:ascii="Calibri" w:hAnsi="Calibri" w:cs="Calibri" w:eastAsia="Calibri"/>
+          <w:color w:val="auto"/>
+          <w:spacing w:val="0"/>
+          <w:position w:val="0"/>
+          <w:sz w:val="28"/>
+          <w:shd w:fill="auto" w:val="clear"/>
+        </w:rPr>
+      </w:pPr>
+      <w:r>
+        <w:rPr>
+          <w:rFonts w:ascii="Calibri" w:hAnsi="Calibri" w:cs="Calibri" w:eastAsia="Calibri"/>
+          <w:color w:val="auto"/>
+          <w:spacing w:val="0"/>
+          <w:position w:val="0"/>
+          <w:sz w:val="28"/>
+          <w:shd w:fill="auto" w:val="clear"/>
+        </w:rPr>
+        <w:t xml:space="preserve">"docker exec -it airbyte-source psql --username=postgres" </w:t>
+        <w:br/>
+        <w:t xml:space="preserve">Abriremos psql para poder lanzar querys</w:t>
+      </w:r>
+    </w:p>
+    <w:p>
+      <w:pPr>
+        <w:spacing w:before="0" w:after="160" w:line="259"/>
+        <w:ind w:right="0" w:left="0" w:firstLine="0"/>
+        <w:jc w:val="left"/>
+        <w:rPr>
+          <w:rFonts w:ascii="Calibri" w:hAnsi="Calibri" w:cs="Calibri" w:eastAsia="Calibri"/>
+          <w:color w:val="auto"/>
+          <w:spacing w:val="0"/>
+          <w:position w:val="0"/>
+          <w:sz w:val="28"/>
+          <w:shd w:fill="auto" w:val="clear"/>
+        </w:rPr>
+      </w:pPr>
+      <w:r>
+        <w:rPr>
+          <w:rFonts w:ascii="Calibri" w:hAnsi="Calibri" w:cs="Calibri" w:eastAsia="Calibri"/>
+          <w:color w:val="auto"/>
+          <w:spacing w:val="0"/>
+          <w:position w:val="0"/>
+          <w:sz w:val="28"/>
+          <w:shd w:fill="auto" w:val="clear"/>
+        </w:rPr>
+        <w:t xml:space="preserve">"CREATE TABLE cdc_tut(</w:t>
+        <w:br/>
+        <w:t xml:space="preserve"> id integer PRIMARY KEY,</w:t>
+        <w:br/>
+        <w:t xml:space="preserve">name VARCHAR(200));"</w:t>
+        <w:br/>
+        <w:t xml:space="preserve">Crea tabla cdc_tut</w:t>
+      </w:r>
+    </w:p>
+    <w:p>
+      <w:pPr>
+        <w:spacing w:before="0" w:after="160" w:line="259"/>
+        <w:ind w:right="0" w:left="0" w:firstLine="0"/>
+        <w:jc w:val="left"/>
+        <w:rPr>
+          <w:rFonts w:ascii="Calibri" w:hAnsi="Calibri" w:cs="Calibri" w:eastAsia="Calibri"/>
+          <w:b/>
+          <w:color w:val="auto"/>
+          <w:spacing w:val="0"/>
+          <w:position w:val="0"/>
+          <w:sz w:val="28"/>
+          <w:shd w:fill="auto" w:val="clear"/>
+        </w:rPr>
+      </w:pPr>
+      <w:r>
+        <w:rPr>
+          <w:rFonts w:ascii="Calibri" w:hAnsi="Calibri" w:cs="Calibri" w:eastAsia="Calibri"/>
+          <w:b/>
+          <w:color w:val="auto"/>
+          <w:spacing w:val="0"/>
+          <w:position w:val="0"/>
+          <w:sz w:val="28"/>
+          <w:shd w:fill="auto" w:val="clear"/>
+        </w:rPr>
+        <w:t xml:space="preserve">- Insertar datos</w:t>
+      </w:r>
+    </w:p>
+    <w:p>
+      <w:pPr>
+        <w:spacing w:before="0" w:after="160" w:line="259"/>
+        <w:ind w:right="0" w:left="0" w:firstLine="0"/>
+        <w:jc w:val="left"/>
+        <w:rPr>
+          <w:rFonts w:ascii="Calibri" w:hAnsi="Calibri" w:cs="Calibri" w:eastAsia="Calibri"/>
+          <w:color w:val="auto"/>
+          <w:spacing w:val="0"/>
+          <w:position w:val="0"/>
+          <w:sz w:val="28"/>
+          <w:shd w:fill="auto" w:val="clear"/>
+        </w:rPr>
+      </w:pPr>
+      <w:r>
+        <w:rPr>
+          <w:rFonts w:ascii="Calibri" w:hAnsi="Calibri" w:cs="Calibri" w:eastAsia="Calibri"/>
+          <w:color w:val="auto"/>
+          <w:spacing w:val="0"/>
+          <w:position w:val="0"/>
+          <w:sz w:val="28"/>
+          <w:shd w:fill="auto" w:val="clear"/>
+        </w:rPr>
+        <w:t xml:space="preserve">"INSERT INTO cdc_tut(id, name) VALUES(1, 'A1 CDCSyn');"</w:t>
+      </w:r>
+    </w:p>
+    <w:p>
+      <w:pPr>
+        <w:spacing w:before="0" w:after="160" w:line="259"/>
+        <w:ind w:right="0" w:left="0" w:firstLine="0"/>
+        <w:jc w:val="left"/>
+        <w:rPr>
+          <w:rFonts w:ascii="Calibri" w:hAnsi="Calibri" w:cs="Calibri" w:eastAsia="Calibri"/>
+          <w:color w:val="auto"/>
+          <w:spacing w:val="0"/>
+          <w:position w:val="0"/>
+          <w:sz w:val="28"/>
+          <w:shd w:fill="auto" w:val="clear"/>
+        </w:rPr>
+      </w:pPr>
+      <w:r>
+        <w:rPr>
+          <w:rFonts w:ascii="Calibri" w:hAnsi="Calibri" w:cs="Calibri" w:eastAsia="Calibri"/>
+          <w:color w:val="auto"/>
+          <w:spacing w:val="0"/>
+          <w:position w:val="0"/>
+          <w:sz w:val="28"/>
+          <w:shd w:fill="auto" w:val="clear"/>
+        </w:rPr>
+        <w:t xml:space="preserve">"INSERT INTO cdc_tut(id, name) VALUES(2, 'A2 CDCSyn');"</w:t>
+      </w:r>
+    </w:p>
+    <w:p>
+      <w:pPr>
+        <w:spacing w:before="0" w:after="160" w:line="259"/>
+        <w:ind w:right="0" w:left="0" w:firstLine="0"/>
+        <w:jc w:val="left"/>
+        <w:rPr>
+          <w:rFonts w:ascii="Calibri" w:hAnsi="Calibri" w:cs="Calibri" w:eastAsia="Calibri"/>
+          <w:b/>
+          <w:color w:val="auto"/>
+          <w:spacing w:val="0"/>
+          <w:position w:val="0"/>
+          <w:sz w:val="28"/>
+          <w:shd w:fill="auto" w:val="clear"/>
+        </w:rPr>
+      </w:pPr>
+      <w:r>
+        <w:rPr>
+          <w:rFonts w:ascii="Calibri" w:hAnsi="Calibri" w:cs="Calibri" w:eastAsia="Calibri"/>
+          <w:b/>
+          <w:color w:val="auto"/>
+          <w:spacing w:val="0"/>
+          <w:position w:val="0"/>
+          <w:sz w:val="28"/>
+          <w:shd w:fill="auto" w:val="clear"/>
+        </w:rPr>
+        <w:t xml:space="preserve">- Configurar CDC replicación</w:t>
+      </w:r>
+    </w:p>
+    <w:p>
+      <w:pPr>
+        <w:spacing w:before="0" w:after="160" w:line="259"/>
+        <w:ind w:right="0" w:left="0" w:firstLine="0"/>
+        <w:jc w:val="left"/>
+        <w:rPr>
+          <w:rFonts w:ascii="Calibri" w:hAnsi="Calibri" w:cs="Calibri" w:eastAsia="Calibri"/>
+          <w:color w:val="auto"/>
+          <w:spacing w:val="0"/>
+          <w:position w:val="0"/>
+          <w:sz w:val="28"/>
+          <w:shd w:fill="auto" w:val="clear"/>
+        </w:rPr>
+      </w:pPr>
+      <w:r>
+        <w:rPr>
+          <w:rFonts w:ascii="Calibri" w:hAnsi="Calibri" w:cs="Calibri" w:eastAsia="Calibri"/>
+          <w:color w:val="auto"/>
+          <w:spacing w:val="0"/>
+          <w:position w:val="0"/>
+          <w:sz w:val="28"/>
+          <w:shd w:fill="auto" w:val="clear"/>
+        </w:rPr>
+        <w:t xml:space="preserve">Primero se crea un slot de replicación ejecutando:</w:t>
+        <w:br/>
+        <w:t xml:space="preserve">"SELECT pg_create_logical_replication_slot('airbyte_tut_slot', 'pgoutput');"</w:t>
+      </w:r>
+    </w:p>
+    <w:p>
+      <w:pPr>
+        <w:spacing w:before="0" w:after="160" w:line="259"/>
+        <w:ind w:right="0" w:left="0" w:firstLine="0"/>
+        <w:jc w:val="left"/>
+        <w:rPr>
+          <w:rFonts w:ascii="Calibri" w:hAnsi="Calibri" w:cs="Calibri" w:eastAsia="Calibri"/>
+          <w:color w:val="auto"/>
+          <w:spacing w:val="0"/>
+          <w:position w:val="0"/>
+          <w:sz w:val="28"/>
+          <w:shd w:fill="auto" w:val="clear"/>
+        </w:rPr>
+      </w:pPr>
+      <w:r>
+        <w:rPr>
+          <w:rFonts w:ascii="Calibri" w:hAnsi="Calibri" w:cs="Calibri" w:eastAsia="Calibri"/>
+          <w:color w:val="auto"/>
+          <w:spacing w:val="0"/>
+          <w:position w:val="0"/>
+          <w:sz w:val="28"/>
+          <w:shd w:fill="auto" w:val="clear"/>
+        </w:rPr>
+        <w:t xml:space="preserve">Desoues creamos una PUBLICATION:</w:t>
+        <w:br/>
+        <w:t xml:space="preserve">"CREATE PUBLICATION cdc_tut_pub FOR TABLE cdc_tut;"</w:t>
+      </w:r>
+    </w:p>
+    <w:p>
+      <w:pPr>
+        <w:spacing w:before="0" w:after="160" w:line="259"/>
+        <w:ind w:right="0" w:left="0" w:firstLine="0"/>
+        <w:jc w:val="left"/>
+        <w:rPr>
+          <w:rFonts w:ascii="Calibri" w:hAnsi="Calibri" w:cs="Calibri" w:eastAsia="Calibri"/>
+          <w:b/>
+          <w:color w:val="auto"/>
+          <w:spacing w:val="0"/>
+          <w:position w:val="0"/>
+          <w:sz w:val="28"/>
+          <w:shd w:fill="auto" w:val="clear"/>
+        </w:rPr>
+      </w:pPr>
+      <w:r>
+        <w:rPr>
+          <w:rFonts w:ascii="Calibri" w:hAnsi="Calibri" w:cs="Calibri" w:eastAsia="Calibri"/>
+          <w:b/>
+          <w:color w:val="auto"/>
+          <w:spacing w:val="0"/>
+          <w:position w:val="0"/>
+          <w:sz w:val="28"/>
+          <w:shd w:fill="auto" w:val="clear"/>
+        </w:rPr>
+        <w:t xml:space="preserve">- Configurar origen y destino en Airbyte</w:t>
+      </w:r>
+    </w:p>
+    <w:p>
+      <w:pPr>
+        <w:spacing w:before="0" w:after="160" w:line="259"/>
+        <w:ind w:right="0" w:left="0" w:firstLine="0"/>
+        <w:jc w:val="left"/>
+        <w:rPr>
+          <w:rFonts w:ascii="Calibri" w:hAnsi="Calibri" w:cs="Calibri" w:eastAsia="Calibri"/>
+          <w:color w:val="auto"/>
+          <w:spacing w:val="0"/>
+          <w:position w:val="0"/>
+          <w:sz w:val="28"/>
+          <w:shd w:fill="auto" w:val="clear"/>
+        </w:rPr>
+      </w:pPr>
+      <w:r>
+        <w:rPr>
+          <w:rFonts w:ascii="Calibri" w:hAnsi="Calibri" w:cs="Calibri" w:eastAsia="Calibri"/>
+          <w:color w:val="auto"/>
+          <w:spacing w:val="0"/>
+          <w:position w:val="0"/>
+          <w:sz w:val="28"/>
+          <w:shd w:fill="auto" w:val="clear"/>
+        </w:rPr>
+        <w:t xml:space="preserve">Para el origen, deberemos hacer click en "Source" en el menú izquierdo de la interfaz, y allí seleccionaremos como "Source type" nuestra base de datos Postgres. Rellenaremos los campos solicitados en función de los valores que hayamos elegido previamente.</w:t>
+      </w:r>
+    </w:p>
+    <w:p>
+      <w:pPr>
+        <w:spacing w:before="0" w:after="160" w:line="259"/>
+        <w:ind w:right="0" w:left="0" w:firstLine="0"/>
+        <w:jc w:val="left"/>
+        <w:rPr>
+          <w:rFonts w:ascii="Calibri" w:hAnsi="Calibri" w:cs="Calibri" w:eastAsia="Calibri"/>
+          <w:color w:val="auto"/>
+          <w:spacing w:val="0"/>
+          <w:position w:val="0"/>
+          <w:sz w:val="28"/>
+          <w:shd w:fill="auto" w:val="clear"/>
+        </w:rPr>
+      </w:pPr>
+      <w:r>
+        <w:rPr>
+          <w:rFonts w:ascii="Calibri" w:hAnsi="Calibri" w:cs="Calibri" w:eastAsia="Calibri"/>
+          <w:color w:val="auto"/>
+          <w:spacing w:val="0"/>
+          <w:position w:val="0"/>
+          <w:sz w:val="28"/>
+          <w:shd w:fill="auto" w:val="clear"/>
+        </w:rPr>
+        <w:t xml:space="preserve">También deberemos configurar el método de replicación y seleccionar "Logical Replication (CDC)", indicando la PUBLICATION creada anteriormente al configurar CDC.</w:t>
+      </w:r>
+    </w:p>
+    <w:p>
+      <w:pPr>
+        <w:spacing w:before="0" w:after="160" w:line="259"/>
+        <w:ind w:right="0" w:left="0" w:firstLine="0"/>
+        <w:jc w:val="left"/>
+        <w:rPr>
+          <w:rFonts w:ascii="Calibri" w:hAnsi="Calibri" w:cs="Calibri" w:eastAsia="Calibri"/>
+          <w:color w:val="auto"/>
+          <w:spacing w:val="0"/>
+          <w:position w:val="0"/>
+          <w:sz w:val="28"/>
+          <w:shd w:fill="auto" w:val="clear"/>
+        </w:rPr>
+      </w:pPr>
+      <w:r>
+        <w:rPr>
+          <w:rFonts w:ascii="Calibri" w:hAnsi="Calibri" w:cs="Calibri" w:eastAsia="Calibri"/>
+          <w:color w:val="auto"/>
+          <w:spacing w:val="0"/>
+          <w:position w:val="0"/>
+          <w:sz w:val="28"/>
+          <w:shd w:fill="auto" w:val="clear"/>
+        </w:rPr>
+        <w:t xml:space="preserve">Haremos click en Set Up Source, y comprobaremos que todo transcurre sin problemas, en caso de que nos diese algún fallo deberemos revisar la configuración y volver a lanzarlo.</w:t>
+      </w:r>
+    </w:p>
+    <w:p>
+      <w:pPr>
+        <w:spacing w:before="0" w:after="160" w:line="259"/>
+        <w:ind w:right="0" w:left="0" w:firstLine="0"/>
+        <w:jc w:val="left"/>
+        <w:rPr>
+          <w:rFonts w:ascii="Calibri" w:hAnsi="Calibri" w:cs="Calibri" w:eastAsia="Calibri"/>
+          <w:color w:val="auto"/>
+          <w:spacing w:val="0"/>
+          <w:position w:val="0"/>
+          <w:sz w:val="28"/>
+          <w:shd w:fill="auto" w:val="clear"/>
+        </w:rPr>
+      </w:pPr>
+      <w:r>
+        <w:rPr>
+          <w:rFonts w:ascii="Calibri" w:hAnsi="Calibri" w:cs="Calibri" w:eastAsia="Calibri"/>
+          <w:color w:val="auto"/>
+          <w:spacing w:val="0"/>
+          <w:position w:val="0"/>
+          <w:sz w:val="28"/>
+          <w:shd w:fill="auto" w:val="clear"/>
+        </w:rPr>
+        <w:t xml:space="preserve">Para el destino, deberemos hacer prácticamente lo mismo, con la diferencia de modificar el puerto al 3000 (en caso de estar siguiendo el mismo esquema que el manual).</w:t>
+      </w:r>
+    </w:p>
+    <w:p>
+      <w:pPr>
+        <w:spacing w:before="0" w:after="160" w:line="259"/>
+        <w:ind w:right="0" w:left="0" w:firstLine="0"/>
+        <w:jc w:val="left"/>
+        <w:rPr>
+          <w:rFonts w:ascii="Calibri" w:hAnsi="Calibri" w:cs="Calibri" w:eastAsia="Calibri"/>
+          <w:color w:val="auto"/>
+          <w:spacing w:val="0"/>
+          <w:position w:val="0"/>
+          <w:sz w:val="28"/>
+          <w:shd w:fill="auto" w:val="clear"/>
+        </w:rPr>
+      </w:pPr>
+      <w:r>
+        <w:rPr>
+          <w:rFonts w:ascii="Calibri" w:hAnsi="Calibri" w:cs="Calibri" w:eastAsia="Calibri"/>
+          <w:color w:val="auto"/>
+          <w:spacing w:val="0"/>
+          <w:position w:val="0"/>
+          <w:sz w:val="28"/>
+          <w:shd w:fill="auto" w:val="clear"/>
+        </w:rPr>
+        <w:t xml:space="preserve">Al lanzar el destino, nos aparecerán diferentes opciones de configuración, como la tasa de refresco y algún valor más que podremos probar en función de nuestras necesidades.</w:t>
+      </w:r>
+    </w:p>
+    <w:p>
+      <w:pPr>
+        <w:spacing w:before="0" w:after="160" w:line="259"/>
+        <w:ind w:right="0" w:left="0" w:firstLine="0"/>
+        <w:jc w:val="left"/>
+        <w:rPr>
+          <w:rFonts w:ascii="Calibri" w:hAnsi="Calibri" w:cs="Calibri" w:eastAsia="Calibri"/>
+          <w:b/>
+          <w:color w:val="auto"/>
+          <w:spacing w:val="0"/>
+          <w:position w:val="0"/>
+          <w:sz w:val="28"/>
+          <w:shd w:fill="auto" w:val="clear"/>
+        </w:rPr>
+      </w:pPr>
+      <w:r>
+        <w:rPr>
+          <w:rFonts w:ascii="Calibri" w:hAnsi="Calibri" w:cs="Calibri" w:eastAsia="Calibri"/>
+          <w:b/>
+          <w:color w:val="auto"/>
+          <w:spacing w:val="0"/>
+          <w:position w:val="0"/>
+          <w:sz w:val="28"/>
+          <w:shd w:fill="auto" w:val="clear"/>
+        </w:rPr>
+        <w:t xml:space="preserve">- Seguimiento de BBDD</w:t>
+      </w:r>
+    </w:p>
+    <w:p>
+      <w:pPr>
+        <w:spacing w:before="0" w:after="160" w:line="259"/>
+        <w:ind w:right="0" w:left="0" w:firstLine="0"/>
+        <w:jc w:val="left"/>
+        <w:rPr>
+          <w:rFonts w:ascii="Calibri" w:hAnsi="Calibri" w:cs="Calibri" w:eastAsia="Calibri"/>
+          <w:color w:val="auto"/>
+          <w:spacing w:val="0"/>
+          <w:position w:val="0"/>
+          <w:sz w:val="28"/>
+          <w:shd w:fill="auto" w:val="clear"/>
+        </w:rPr>
+      </w:pPr>
+      <w:r>
+        <w:rPr>
+          <w:rFonts w:ascii="Calibri" w:hAnsi="Calibri" w:cs="Calibri" w:eastAsia="Calibri"/>
+          <w:color w:val="auto"/>
+          <w:spacing w:val="0"/>
+          <w:position w:val="0"/>
+          <w:sz w:val="28"/>
+          <w:shd w:fill="auto" w:val="clear"/>
+        </w:rPr>
+        <w:t xml:space="preserve">Para poder seguir todos estos cambios desde una interfaz instalada previamente como es el caso de pgAdmin 4, vamos a crear dentro de esta inferfaz un nuevo servidor a traves de la opción "Create New Server", al cuál daremos el nombre que consideremos, y en las opciones de conexión indicaremos el host, puerto, nombre, contraseña y esquema que hemos utilizado anteriormente. De esta forma podremos ver las tablas que hemos ido creando dentro del esquema que hemos asignado.</w:t>
+      </w:r>
+    </w:p>
+    <w:p>
+      <w:pPr>
+        <w:spacing w:before="0" w:after="160" w:line="240"/>
+        <w:ind w:right="0" w:left="0" w:firstLine="0"/>
+        <w:jc w:val="left"/>
+        <w:rPr>
+          <w:rFonts w:ascii="Calibri" w:hAnsi="Calibri" w:cs="Calibri" w:eastAsia="Calibri"/>
+          <w:color w:val="auto"/>
+          <w:spacing w:val="0"/>
+          <w:position w:val="0"/>
+          <w:sz w:val="28"/>
+          <w:shd w:fill="auto" w:val="clear"/>
+        </w:rPr>
+      </w:pPr>
+      <w:r>
+        <w:object w:dxaOrig="7515" w:dyaOrig="8219">
+          <v:rect xmlns:o="urn:schemas-microsoft-com:office:office" xmlns:v="urn:schemas-microsoft-com:vml" id="rectole0000000000" style="width:375.750000pt;height:410.950000pt" o:preferrelative="t" o:ole="">
+            <o:lock v:ext="edit"/>
+            <v:imagedata xmlns:r="http://schemas.openxmlformats.org/officeDocument/2006/relationships" r:id="docRId7" o:title=""/>
+          </v:rect>
+          <o:OLEObject xmlns:r="http://schemas.openxmlformats.org/officeDocument/2006/relationships" xmlns:o="urn:schemas-microsoft-com:office:office" Type="Embed" ProgID="StaticDib" DrawAspect="Content" ObjectID="0000000000" ShapeID="rectole0000000000" r:id="docRId6"/>
+        </w:object>
+      </w:r>
+    </w:p>
+    <w:p>
+      <w:pPr>
+        <w:spacing w:before="0" w:after="160" w:line="259"/>
+        <w:ind w:right="0" w:left="0" w:firstLine="0"/>
+        <w:jc w:val="left"/>
+        <w:rPr>
+          <w:rFonts w:ascii="Calibri" w:hAnsi="Calibri" w:cs="Calibri" w:eastAsia="Calibri"/>
+          <w:b/>
+          <w:color w:val="auto"/>
+          <w:spacing w:val="0"/>
+          <w:position w:val="0"/>
+          <w:sz w:val="28"/>
+          <w:shd w:fill="auto" w:val="clear"/>
+        </w:rPr>
+      </w:pPr>
+    </w:p>
+    <w:p>
+      <w:pPr>
+        <w:spacing w:before="0" w:after="160" w:line="259"/>
+        <w:ind w:right="0" w:left="0" w:firstLine="0"/>
+        <w:jc w:val="left"/>
+        <w:rPr>
+          <w:rFonts w:ascii="Calibri" w:hAnsi="Calibri" w:cs="Calibri" w:eastAsia="Calibri"/>
+          <w:color w:val="auto"/>
+          <w:spacing w:val="0"/>
+          <w:position w:val="0"/>
+          <w:sz w:val="28"/>
+          <w:shd w:fill="auto" w:val="clear"/>
+        </w:rPr>
+      </w:pPr>
+    </w:p>
+    <w:p>
+      <w:pPr>
+        <w:spacing w:before="0" w:after="160" w:line="259"/>
+        <w:ind w:right="0" w:left="0" w:firstLine="0"/>
+        <w:jc w:val="left"/>
+        <w:rPr>
+          <w:rFonts w:ascii="Calibri" w:hAnsi="Calibri" w:cs="Calibri" w:eastAsia="Calibri"/>
+          <w:color w:val="auto"/>
+          <w:spacing w:val="0"/>
+          <w:position w:val="0"/>
+          <w:sz w:val="28"/>
+          <w:shd w:fill="auto" w:val="clear"/>
+        </w:rPr>
+      </w:pPr>
+    </w:p>
+    <w:p>
+      <w:pPr>
+        <w:spacing w:before="0" w:after="160" w:line="259"/>
+        <w:ind w:right="0" w:left="0" w:firstLine="0"/>
+        <w:jc w:val="left"/>
+        <w:rPr>
+          <w:rFonts w:ascii="Calibri" w:hAnsi="Calibri" w:cs="Calibri" w:eastAsia="Calibri"/>
+          <w:color w:val="auto"/>
+          <w:spacing w:val="0"/>
+          <w:position w:val="0"/>
+          <w:sz w:val="28"/>
+          <w:shd w:fill="auto" w:val="clear"/>
+        </w:rPr>
+      </w:pPr>
+    </w:p>
+    <w:p>
+      <w:pPr>
+        <w:spacing w:before="0" w:after="160" w:line="259"/>
+        <w:ind w:right="0" w:left="0" w:firstLine="0"/>
+        <w:jc w:val="left"/>
+        <w:rPr>
+          <w:rFonts w:ascii="Calibri" w:hAnsi="Calibri" w:cs="Calibri" w:eastAsia="Calibri"/>
+          <w:color w:val="auto"/>
+          <w:spacing w:val="0"/>
+          <w:position w:val="0"/>
+          <w:sz w:val="28"/>
+          <w:shd w:fill="auto" w:val="clear"/>
+        </w:rPr>
+      </w:pPr>
+    </w:p>
+    <w:p>
+      <w:pPr>
+        <w:spacing w:before="0" w:after="160" w:line="259"/>
+        <w:ind w:right="0" w:left="0" w:firstLine="0"/>
+        <w:jc w:val="left"/>
+        <w:rPr>
+          <w:rFonts w:ascii="Calibri" w:hAnsi="Calibri" w:cs="Calibri" w:eastAsia="Calibri"/>
+          <w:color w:val="auto"/>
+          <w:spacing w:val="0"/>
+          <w:position w:val="0"/>
+          <w:sz w:val="28"/>
+          <w:shd w:fill="auto" w:val="clear"/>
+        </w:rPr>
+      </w:pPr>
+    </w:p>
+    <w:p>
+      <w:pPr>
+        <w:spacing w:before="0" w:after="160" w:line="259"/>
+        <w:ind w:right="0" w:left="0" w:firstLine="0"/>
+        <w:jc w:val="left"/>
+        <w:rPr>
+          <w:rFonts w:ascii="Calibri" w:hAnsi="Calibri" w:cs="Calibri" w:eastAsia="Calibri"/>
+          <w:color w:val="auto"/>
+          <w:spacing w:val="0"/>
+          <w:position w:val="0"/>
+          <w:sz w:val="28"/>
+          <w:shd w:fill="auto" w:val="clear"/>
+        </w:rPr>
+      </w:pPr>
+    </w:p>
+    <w:p>
+      <w:pPr>
+        <w:spacing w:before="0" w:after="160" w:line="259"/>
+        <w:ind w:right="0" w:left="0" w:firstLine="0"/>
+        <w:jc w:val="left"/>
+        <w:rPr>
+          <w:rFonts w:ascii="Calibri" w:hAnsi="Calibri" w:cs="Calibri" w:eastAsia="Calibri"/>
+          <w:color w:val="auto"/>
+          <w:spacing w:val="0"/>
+          <w:position w:val="0"/>
+          <w:sz w:val="28"/>
+          <w:shd w:fill="auto" w:val="clear"/>
+        </w:rPr>
+      </w:pPr>
     </w:p>
   </w:body>
 </w:document>

</xml_diff>